<commit_message>
Updated the document about liked matlab toolboxes.
</commit_message>
<xml_diff>
--- a/TFM/TFMPackage/doc/TFMPackage.docx
+++ b/TFM/TFMPackage/doc/TFMPackage.docx
@@ -86,37 +86,35 @@
           <w:rFonts w:ascii="Times" w:hAnsi="Times" w:cs="Times"/>
         </w:rPr>
       </w:pPr>
-      <w:proofErr w:type="spellStart"/>
       <w:r>
         <w:rPr>
           <w:rFonts w:ascii="Times New Roman" w:hAnsi="Times New Roman" w:cs="Times New Roman"/>
           <w:color w:val="00000A"/>
         </w:rPr>
-        <w:t>Matlab</w:t>
-      </w:r>
-      <w:proofErr w:type="spellEnd"/>
+        <w:t xml:space="preserve">Matlab (Mathworks, version R2010b and above) with the following toolboxes: Image Processing, Curve Fitting, </w:t>
+      </w:r>
       <w:r>
         <w:rPr>
           <w:rFonts w:ascii="Times New Roman" w:hAnsi="Times New Roman" w:cs="Times New Roman"/>
           <w:color w:val="00000A"/>
         </w:rPr>
-        <w:t xml:space="preserve"> (</w:t>
-      </w:r>
-      <w:proofErr w:type="spellStart"/>
+        <w:t>Parallel Computing, Neural Network and Statistics</w:t>
+      </w:r>
       <w:r>
         <w:rPr>
           <w:rFonts w:ascii="Times New Roman" w:hAnsi="Times New Roman" w:cs="Times New Roman"/>
           <w:color w:val="00000A"/>
         </w:rPr>
-        <w:t>Mathworks</w:t>
-      </w:r>
-      <w:proofErr w:type="spellEnd"/>
+        <w:t xml:space="preserve"> </w:t>
+      </w:r>
+      <w:bookmarkStart w:id="0" w:name="_GoBack"/>
+      <w:bookmarkEnd w:id="0"/>
       <w:r>
         <w:rPr>
           <w:rFonts w:ascii="Times New Roman" w:hAnsi="Times New Roman" w:cs="Times New Roman"/>
           <w:color w:val="00000A"/>
         </w:rPr>
-        <w:t>, version R2010b and above) with the following toolboxes: Image Processing, Curve Fitting, Statistics and Symbolic Math toolbox.</w:t>
+        <w:t>toolbox.</w:t>
       </w:r>
     </w:p>
     <w:p>
@@ -195,39 +193,7 @@
           <w:rFonts w:ascii="Times New Roman" w:hAnsi="Times New Roman" w:cs="Times New Roman"/>
           <w:color w:val="00000A"/>
         </w:rPr>
-        <w:t xml:space="preserve">Start </w:t>
-      </w:r>
-      <w:proofErr w:type="spellStart"/>
-      <w:r>
-        <w:rPr>
-          <w:rFonts w:ascii="Times New Roman" w:hAnsi="Times New Roman" w:cs="Times New Roman"/>
-          <w:color w:val="00000A"/>
-        </w:rPr>
-        <w:t>Matlab</w:t>
-      </w:r>
-      <w:proofErr w:type="spellEnd"/>
-      <w:r>
-        <w:rPr>
-          <w:rFonts w:ascii="Times New Roman" w:hAnsi="Times New Roman" w:cs="Times New Roman"/>
-          <w:color w:val="00000A"/>
-        </w:rPr>
-        <w:t xml:space="preserve"> and add the directory containing the code to the </w:t>
-      </w:r>
-      <w:proofErr w:type="spellStart"/>
-      <w:r>
-        <w:rPr>
-          <w:rFonts w:ascii="Times New Roman" w:hAnsi="Times New Roman" w:cs="Times New Roman"/>
-          <w:color w:val="00000A"/>
-        </w:rPr>
-        <w:t>Matlab</w:t>
-      </w:r>
-      <w:proofErr w:type="spellEnd"/>
-      <w:r>
-        <w:rPr>
-          <w:rFonts w:ascii="Times New Roman" w:hAnsi="Times New Roman" w:cs="Times New Roman"/>
-          <w:color w:val="00000A"/>
-        </w:rPr>
-        <w:t xml:space="preserve"> path (see installation </w:t>
+        <w:t xml:space="preserve">Start Matlab and add the directory containing the code to the Matlab path (see installation </w:t>
       </w:r>
       <w:r>
         <w:rPr>
@@ -291,55 +257,7 @@
           <w:rFonts w:ascii="Times New Roman" w:hAnsi="Times New Roman" w:cs="Times New Roman"/>
           <w:color w:val="00000A"/>
         </w:rPr>
-        <w:t xml:space="preserve">The first step in any analysis is to set up a database for the movie. This database contains links to the directories with the raw image files, links to all the processed and stored result files, and the parameters used for image processing. Prepare the image files for the database by storing each channel (wavelength) of each time-series in a separate directory (folder), with one file per frame (time point) of the movie. To indicate the time point, the software package expects the following filename convention: </w:t>
-      </w:r>
-      <w:proofErr w:type="spellStart"/>
-      <w:r>
-        <w:rPr>
-          <w:rFonts w:ascii="Times New Roman" w:hAnsi="Times New Roman" w:cs="Times New Roman"/>
-          <w:color w:val="00000A"/>
-        </w:rPr>
-        <w:t>MyMovieXXX.tif</w:t>
-      </w:r>
-      <w:proofErr w:type="spellEnd"/>
-      <w:r>
-        <w:rPr>
-          <w:rFonts w:ascii="Times New Roman" w:hAnsi="Times New Roman" w:cs="Times New Roman"/>
-          <w:color w:val="00000A"/>
-        </w:rPr>
-        <w:t xml:space="preserve">. </w:t>
-      </w:r>
-      <w:proofErr w:type="spellStart"/>
-      <w:r>
-        <w:rPr>
-          <w:rFonts w:ascii="Times New Roman" w:hAnsi="Times New Roman" w:cs="Times New Roman"/>
-          <w:color w:val="00000A"/>
-        </w:rPr>
-        <w:t>MyMovie</w:t>
-      </w:r>
-      <w:proofErr w:type="spellEnd"/>
-      <w:r>
-        <w:rPr>
-          <w:rFonts w:ascii="Times New Roman" w:hAnsi="Times New Roman" w:cs="Times New Roman"/>
-          <w:color w:val="00000A"/>
-        </w:rPr>
-        <w:t xml:space="preserve"> is a placeholder for any string, including underscores and dashes that </w:t>
-      </w:r>
-      <w:proofErr w:type="gramStart"/>
-      <w:r>
-        <w:rPr>
-          <w:rFonts w:ascii="Times New Roman" w:hAnsi="Times New Roman" w:cs="Times New Roman"/>
-          <w:color w:val="00000A"/>
-        </w:rPr>
-        <w:t>specifies</w:t>
-      </w:r>
-      <w:proofErr w:type="gramEnd"/>
-      <w:r>
-        <w:rPr>
-          <w:rFonts w:ascii="Times New Roman" w:hAnsi="Times New Roman" w:cs="Times New Roman"/>
-          <w:color w:val="00000A"/>
-        </w:rPr>
-        <w:t xml:space="preserve"> the generic name of the movie. XXX is a placeholder for a numeric value identifying the time point of that particular frame, e.g. 007, 008, 009, etc. In addition to organizing the raw image sequences, gather information on the camera (pixel size, acquisition time, bit depth), the objective lens (numerical aperture), and the fluorescent channels (emission wavelength) before launching the software.</w:t>
+        <w:t>The first step in any analysis is to set up a database for the movie. This database contains links to the directories with the raw image files, links to all the processed and stored result files, and the parameters used for image processing. Prepare the image files for the database by storing each channel (wavelength) of each time-series in a separate directory (folder), with one file per frame (time point) of the movie. To indicate the time point, the software package expects the following filename convention: MyMovieXXX.tif. MyMovie is a placeholder for any string, including underscores and dashes that specifies the generic name of the movie. XXX is a placeholder for a numeric value identifying the time point of that particular frame, e.g. 007, 008, 009, etc. In addition to organizing the raw image sequences, gather information on the camera (pixel size, acquisition time, bit depth), the objective lens (numerical aperture), and the fluorescent channels (emission wavelength) before launching the software.</w:t>
       </w:r>
     </w:p>
     <w:p>
@@ -387,52 +305,24 @@
           <w:rFonts w:ascii="Times" w:hAnsi="Times" w:cs="Times New Roman"/>
           <w:color w:val="00000A"/>
         </w:rPr>
-        <w:t xml:space="preserve">From the </w:t>
-      </w:r>
-      <w:proofErr w:type="spellStart"/>
+        <w:t xml:space="preserve">From the Matlab command prompt, launch the movie selector interface by typing </w:t>
+      </w:r>
+      <w:r>
+        <w:rPr>
+          <w:rFonts w:ascii="Times" w:hAnsi="Times" w:cs="Times"/>
+          <w:b/>
+          <w:bCs/>
+          <w:color w:val="00000A"/>
+        </w:rPr>
+        <w:t xml:space="preserve">movieSelectorGUI </w:t>
+      </w:r>
       <w:r>
         <w:rPr>
           <w:rFonts w:ascii="Times" w:hAnsi="Times" w:cs="Times New Roman"/>
           <w:color w:val="00000A"/>
         </w:rPr>
-        <w:t>Matlab</w:t>
-      </w:r>
-      <w:proofErr w:type="spellEnd"/>
-      <w:r>
-        <w:rPr>
-          <w:rFonts w:ascii="Times" w:hAnsi="Times" w:cs="Times New Roman"/>
-          <w:color w:val="00000A"/>
-        </w:rPr>
-        <w:t xml:space="preserve"> command prompt, launch the movie selector interface by typing </w:t>
-      </w:r>
-      <w:proofErr w:type="spellStart"/>
-      <w:r>
-        <w:rPr>
-          <w:rFonts w:ascii="Times" w:hAnsi="Times" w:cs="Times"/>
-          <w:b/>
-          <w:bCs/>
-          <w:color w:val="00000A"/>
-        </w:rPr>
-        <w:t>movieSelectorGUI</w:t>
-      </w:r>
-      <w:proofErr w:type="spellEnd"/>
-      <w:r>
-        <w:rPr>
-          <w:rFonts w:ascii="Times" w:hAnsi="Times" w:cs="Times"/>
-          <w:b/>
-          <w:bCs/>
-          <w:color w:val="00000A"/>
-        </w:rPr>
-        <w:t xml:space="preserve"> </w:t>
-      </w:r>
-      <w:r>
-        <w:rPr>
-          <w:rFonts w:ascii="Times" w:hAnsi="Times" w:cs="Times New Roman"/>
-          <w:color w:val="00000A"/>
-        </w:rPr>
         <w:t xml:space="preserve">or </w:t>
       </w:r>
-      <w:proofErr w:type="spellStart"/>
       <w:r>
         <w:rPr>
           <w:rFonts w:ascii="Times" w:hAnsi="Times" w:cs="Times"/>
@@ -442,8 +332,6 @@
         </w:rPr>
         <w:t>tfmPackageGUI</w:t>
       </w:r>
-      <w:proofErr w:type="spellEnd"/>
-      <w:proofErr w:type="gramStart"/>
       <w:r>
         <w:rPr>
           <w:rFonts w:ascii="Times" w:hAnsi="Times" w:cs="Times New Roman"/>
@@ -452,7 +340,6 @@
         <w:t>.  </w:t>
       </w:r>
-      <w:proofErr w:type="gramEnd"/>
       <w:r>
         <w:rPr>
           <w:rFonts w:ascii="Times" w:hAnsi="Times" w:cs="Times"/>
@@ -573,7 +460,6 @@
           <w:szCs w:val="20"/>
         </w:rPr>
       </w:pPr>
-      <w:proofErr w:type="gramStart"/>
       <w:r>
         <w:rPr>
           <w:rFonts w:ascii="Times" w:hAnsi="Times"/>
@@ -643,62 +529,7 @@
           <w:sz w:val="20"/>
           <w:szCs w:val="20"/>
         </w:rPr>
-        <w:t>.</w:t>
-      </w:r>
-      <w:proofErr w:type="gramEnd"/>
-      <w:r>
-        <w:rPr>
-          <w:rFonts w:ascii="Times" w:hAnsi="Times"/>
-          <w:b w:val="0"/>
-          <w:color w:val="000000"/>
-          <w:sz w:val="20"/>
-          <w:szCs w:val="20"/>
-        </w:rPr>
-        <w:t xml:space="preserve"> Movie selection window, launched by a command ‘</w:t>
-      </w:r>
-      <w:proofErr w:type="spellStart"/>
-      <w:r>
-        <w:rPr>
-          <w:rFonts w:ascii="Times" w:hAnsi="Times"/>
-          <w:b w:val="0"/>
-          <w:color w:val="000000"/>
-          <w:sz w:val="20"/>
-          <w:szCs w:val="20"/>
-        </w:rPr>
-        <w:t>MovieSelectorGUI</w:t>
-      </w:r>
-      <w:proofErr w:type="spellEnd"/>
-      <w:r>
-        <w:rPr>
-          <w:rFonts w:ascii="Times" w:hAnsi="Times"/>
-          <w:b w:val="0"/>
-          <w:color w:val="000000"/>
-          <w:sz w:val="20"/>
-          <w:szCs w:val="20"/>
-        </w:rPr>
-        <w:t>’ or “</w:t>
-      </w:r>
-      <w:proofErr w:type="spellStart"/>
-      <w:r>
-        <w:rPr>
-          <w:rFonts w:ascii="Times" w:hAnsi="Times"/>
-          <w:b w:val="0"/>
-          <w:color w:val="000000"/>
-          <w:sz w:val="20"/>
-          <w:szCs w:val="20"/>
-        </w:rPr>
-        <w:t>tfmPackageGUI</w:t>
-      </w:r>
-      <w:proofErr w:type="spellEnd"/>
-      <w:r>
-        <w:rPr>
-          <w:rFonts w:ascii="Times" w:hAnsi="Times"/>
-          <w:b w:val="0"/>
-          <w:color w:val="000000"/>
-          <w:sz w:val="20"/>
-          <w:szCs w:val="20"/>
-        </w:rPr>
-        <w:t>’.</w:t>
+        <w:t>. Movie selection window, launched by a command ‘MovieSelectorGUI’ or “tfmPackageGUI’.</w:t>
       </w:r>
     </w:p>
     <w:p>
@@ -738,7 +569,6 @@
         </w:rPr>
         <w:t>New</w:t>
       </w:r>
-      <w:proofErr w:type="gramStart"/>
       <w:r>
         <w:rPr>
           <w:rFonts w:ascii="Times" w:hAnsi="Times" w:cs="Times New Roman"/>
@@ -747,7 +577,6 @@
         <w:t>.  </w:t>
       </w:r>
-      <w:proofErr w:type="gramEnd"/>
       <w:r>
         <w:rPr>
           <w:rFonts w:ascii="Times" w:hAnsi="Times" w:cs="Times"/>
@@ -871,7 +700,6 @@
           <w:szCs w:val="20"/>
         </w:rPr>
       </w:pPr>
-      <w:proofErr w:type="gramStart"/>
       <w:r>
         <w:rPr>
           <w:rFonts w:ascii="Times" w:hAnsi="Times"/>
@@ -941,18 +769,7 @@
           <w:sz w:val="20"/>
           <w:szCs w:val="20"/>
         </w:rPr>
-        <w:t>.</w:t>
-      </w:r>
-      <w:proofErr w:type="gramEnd"/>
-      <w:r>
-        <w:rPr>
-          <w:rFonts w:ascii="Times" w:hAnsi="Times"/>
-          <w:b w:val="0"/>
-          <w:color w:val="000000"/>
-          <w:sz w:val="20"/>
-          <w:szCs w:val="20"/>
-        </w:rPr>
-        <w:t xml:space="preserve"> Movie </w:t>
+        <w:t xml:space="preserve">. Movie </w:t>
       </w:r>
       <w:r>
         <w:rPr>
@@ -1107,18 +924,9 @@
           <w:rFonts w:ascii="Times" w:hAnsi="Times" w:cs="Times New Roman"/>
           <w:color w:val="00000A"/>
         </w:rPr>
-        <w:t>In the movie edition interface, fill in the pixel size (in nm), time interval (in s), numerical aperture and camera bit depth of the movie</w:t>
-      </w:r>
-      <w:proofErr w:type="gramStart"/>
-      <w:r>
-        <w:rPr>
-          <w:rFonts w:ascii="Times" w:hAnsi="Times" w:cs="Times New Roman"/>
-          <w:color w:val="00000A"/>
-        </w:rPr>
-        <w:t>. +        <w:t>In the movie edition interface, fill in the pixel size (in nm), time interval (in s), numerical aperture and camera bit depth of the movie.  </w:t>
       </w:r>
-      <w:proofErr w:type="gramEnd"/>
       <w:r>
         <w:rPr>
           <w:rFonts w:ascii="Times" w:hAnsi="Times" w:cs="Times"/>
@@ -1240,7 +1048,6 @@
         </w:rPr>
         <w:t>Save</w:t>
       </w:r>
-      <w:proofErr w:type="gramStart"/>
       <w:r>
         <w:rPr>
           <w:rFonts w:ascii="Times" w:hAnsi="Times" w:cs="Times New Roman"/>
@@ -1249,7 +1056,6 @@
         <w:t>.  </w:t>
       </w:r>
-      <w:proofErr w:type="gramEnd"/>
       <w:r>
         <w:rPr>
           <w:rFonts w:ascii="Times" w:hAnsi="Times" w:cs="Times"/>
@@ -1257,27 +1063,7 @@
           <w:iCs/>
           <w:color w:val="00000A"/>
         </w:rPr>
-        <w:t>This will open a pop-up window asking where to save the movie database. The operation will save a MAT file (</w:t>
-      </w:r>
-      <w:proofErr w:type="spellStart"/>
-      <w:r>
-        <w:rPr>
-          <w:rFonts w:ascii="Times" w:hAnsi="Times" w:cs="Times"/>
-          <w:i/>
-          <w:iCs/>
-          <w:color w:val="00000A"/>
-        </w:rPr>
-        <w:t>Matlab</w:t>
-      </w:r>
-      <w:proofErr w:type="spellEnd"/>
-      <w:r>
-        <w:rPr>
-          <w:rFonts w:ascii="Times" w:hAnsi="Times" w:cs="Times"/>
-          <w:i/>
-          <w:iCs/>
-          <w:color w:val="00000A"/>
-        </w:rPr>
-        <w:t xml:space="preserve"> format) containing all the movie information including all results from the processing. This MAT file can be later reused for loading the movie database (see next section). </w:t>
+        <w:t xml:space="preserve">This will open a pop-up window asking where to save the movie database. The operation will save a MAT file (Matlab format) containing all the movie information including all results from the processing. This MAT file can be later reused for loading the movie database (see next section). </w:t>
       </w:r>
     </w:p>
     <w:p>
@@ -1357,18 +1143,9 @@
           <w:rFonts w:ascii="Times" w:hAnsi="Times" w:cs="Times New Roman"/>
           <w:color w:val="00000A"/>
         </w:rPr>
-        <w:t>. Select the MAT file saved when creating the movie database</w:t>
-      </w:r>
-      <w:proofErr w:type="gramStart"/>
-      <w:r>
-        <w:rPr>
-          <w:rFonts w:ascii="Times" w:hAnsi="Times" w:cs="Times New Roman"/>
-          <w:color w:val="00000A"/>
-        </w:rPr>
-        <w:t>. +        <w:t>. Select the MAT file saved when creating the movie database.  </w:t>
       </w:r>
-      <w:proofErr w:type="gramEnd"/>
       <w:r>
         <w:rPr>
           <w:rFonts w:ascii="Times" w:hAnsi="Times" w:cs="Times New Roman"/>
@@ -1656,7 +1433,6 @@
           <w:szCs w:val="20"/>
         </w:rPr>
       </w:pPr>
-      <w:proofErr w:type="gramStart"/>
       <w:r>
         <w:rPr>
           <w:rFonts w:ascii="Times" w:hAnsi="Times"/>
@@ -1726,18 +1502,7 @@
           <w:sz w:val="20"/>
           <w:szCs w:val="20"/>
         </w:rPr>
-        <w:t>.</w:t>
-      </w:r>
-      <w:proofErr w:type="gramEnd"/>
-      <w:r>
-        <w:rPr>
-          <w:rFonts w:ascii="Times" w:hAnsi="Times"/>
-          <w:b w:val="0"/>
-          <w:color w:val="000000"/>
-          <w:sz w:val="20"/>
-          <w:szCs w:val="20"/>
-        </w:rPr>
-        <w:t xml:space="preserve"> </w:t>
+        <w:t xml:space="preserve">. </w:t>
       </w:r>
       <w:r>
         <w:rPr>
@@ -1880,7 +1645,6 @@
           <w:szCs w:val="20"/>
         </w:rPr>
       </w:pPr>
-      <w:proofErr w:type="gramStart"/>
       <w:r>
         <w:rPr>
           <w:rFonts w:ascii="Times" w:hAnsi="Times"/>
@@ -1950,18 +1714,7 @@
           <w:sz w:val="20"/>
           <w:szCs w:val="20"/>
         </w:rPr>
-        <w:t>.</w:t>
-      </w:r>
-      <w:proofErr w:type="gramEnd"/>
-      <w:r>
-        <w:rPr>
-          <w:rFonts w:ascii="Times" w:hAnsi="Times"/>
-          <w:b w:val="0"/>
-          <w:color w:val="000000"/>
-          <w:sz w:val="20"/>
-          <w:szCs w:val="20"/>
-        </w:rPr>
-        <w:t xml:space="preserve"> </w:t>
+        <w:t xml:space="preserve">. </w:t>
       </w:r>
       <w:r>
         <w:rPr>
@@ -2045,23 +1798,7 @@
           <w:rFonts w:ascii="Times New Roman" w:hAnsi="Times New Roman" w:cs="Times New Roman"/>
           <w:color w:val="00000A"/>
         </w:rPr>
-        <w:t xml:space="preserve">button. For all </w:t>
-      </w:r>
-      <w:proofErr w:type="gramStart"/>
-      <w:r>
-        <w:rPr>
-          <w:rFonts w:ascii="Times New Roman" w:hAnsi="Times New Roman" w:cs="Times New Roman"/>
-          <w:color w:val="00000A"/>
-        </w:rPr>
-        <w:t>process setting</w:t>
-      </w:r>
-      <w:proofErr w:type="gramEnd"/>
-      <w:r>
-        <w:rPr>
-          <w:rFonts w:ascii="Times New Roman" w:hAnsi="Times New Roman" w:cs="Times New Roman"/>
-          <w:color w:val="00000A"/>
-        </w:rPr>
-        <w:t xml:space="preserve"> interfaces, a help button is located in the top right corner of the window. Once setup, processes appear in bold characters. </w:t>
+        <w:t xml:space="preserve">button. For all process setting interfaces, a help button is located in the top right corner of the window. Once setup, processes appear in bold characters. </w:t>
       </w:r>
     </w:p>
     <w:p>
@@ -2243,99 +1980,74 @@
           <w:rFonts w:ascii="Times New Roman" w:hAnsi="Times New Roman" w:cs="Times New Roman"/>
           <w:color w:val="00000A"/>
         </w:rPr>
-        <w:t>In the case of p</w:t>
-      </w:r>
-      <w:bookmarkStart w:id="0" w:name="_GoBack"/>
-      <w:bookmarkEnd w:id="0"/>
+        <w:t xml:space="preserve">In the case of processing multiple movies through multiple steps, the processes that are to be run need to be individually set up and checked. In each setting interface, check the </w:t>
+      </w:r>
+      <w:r>
+        <w:rPr>
+          <w:rFonts w:ascii="Times" w:hAnsi="Times" w:cs="Times"/>
+          <w:b/>
+          <w:bCs/>
+          <w:color w:val="00000A"/>
+        </w:rPr>
+        <w:t xml:space="preserve">Apply to all movies </w:t>
+      </w:r>
       <w:r>
         <w:rPr>
           <w:rFonts w:ascii="Times New Roman" w:hAnsi="Times New Roman" w:cs="Times New Roman"/>
           <w:color w:val="00000A"/>
         </w:rPr>
-        <w:t xml:space="preserve">rocessing multiple movies through multiple steps, the processes that are to be run need to be individually set up and checked. In each setting interface, check the </w:t>
-      </w:r>
-      <w:r>
-        <w:rPr>
-          <w:rFonts w:ascii="Times" w:hAnsi="Times" w:cs="Times"/>
-          <w:b/>
-          <w:bCs/>
-          <w:color w:val="00000A"/>
-        </w:rPr>
-        <w:t xml:space="preserve">Apply to all movies </w:t>
+        <w:t xml:space="preserve">checkbox to set up processes in batch. Check </w:t>
+      </w:r>
+      <w:r>
+        <w:rPr>
+          <w:rFonts w:ascii="Times" w:hAnsi="Times" w:cs="Times"/>
+          <w:b/>
+          <w:bCs/>
+          <w:color w:val="00000A"/>
+        </w:rPr>
+        <w:t xml:space="preserve">Apply Check/Uncheck to All Movies </w:t>
       </w:r>
       <w:r>
         <w:rPr>
           <w:rFonts w:ascii="Times New Roman" w:hAnsi="Times New Roman" w:cs="Times New Roman"/>
           <w:color w:val="00000A"/>
         </w:rPr>
-        <w:t xml:space="preserve">checkbox to set up processes in batch. Check </w:t>
-      </w:r>
-      <w:r>
-        <w:rPr>
-          <w:rFonts w:ascii="Times" w:hAnsi="Times" w:cs="Times"/>
-          <w:b/>
-          <w:bCs/>
-          <w:color w:val="00000A"/>
-        </w:rPr>
-        <w:t xml:space="preserve">Apply Check/Uncheck to All Movies </w:t>
+        <w:t xml:space="preserve">to schedule processes to run for all movies. Finally, click </w:t>
+      </w:r>
+      <w:r>
+        <w:rPr>
+          <w:rFonts w:ascii="Times" w:hAnsi="Times" w:cs="Times"/>
+          <w:b/>
+          <w:bCs/>
+          <w:color w:val="00000A"/>
+        </w:rPr>
+        <w:t xml:space="preserve">Run All Movies </w:t>
       </w:r>
       <w:r>
         <w:rPr>
           <w:rFonts w:ascii="Times New Roman" w:hAnsi="Times New Roman" w:cs="Times New Roman"/>
           <w:color w:val="00000A"/>
         </w:rPr>
-        <w:t xml:space="preserve">to schedule processes to run for all movies. Finally, click </w:t>
-      </w:r>
-      <w:r>
-        <w:rPr>
-          <w:rFonts w:ascii="Times" w:hAnsi="Times" w:cs="Times"/>
-          <w:b/>
-          <w:bCs/>
-          <w:color w:val="00000A"/>
-        </w:rPr>
-        <w:t xml:space="preserve">Run All Movies </w:t>
-      </w:r>
+        <w:t xml:space="preserve">to run scheduled processes of all movies in the list. </w:t>
+      </w:r>
+    </w:p>
+    <w:p>
+      <w:pPr>
+        <w:widowControl w:val="0"/>
+        <w:autoSpaceDE w:val="0"/>
+        <w:autoSpaceDN w:val="0"/>
+        <w:adjustRightInd w:val="0"/>
+        <w:spacing w:after="240"/>
+        <w:rPr>
+          <w:rFonts w:ascii="Times" w:hAnsi="Times" w:cs="Times"/>
+        </w:rPr>
+      </w:pPr>
       <w:r>
         <w:rPr>
           <w:rFonts w:ascii="Times New Roman" w:hAnsi="Times New Roman" w:cs="Times New Roman"/>
           <w:color w:val="00000A"/>
         </w:rPr>
-        <w:t xml:space="preserve">to run scheduled processes of all movies in the list. </w:t>
-      </w:r>
-    </w:p>
-    <w:p>
-      <w:pPr>
-        <w:widowControl w:val="0"/>
-        <w:autoSpaceDE w:val="0"/>
-        <w:autoSpaceDN w:val="0"/>
-        <w:adjustRightInd w:val="0"/>
-        <w:spacing w:after="240"/>
-        <w:rPr>
-          <w:rFonts w:ascii="Times" w:hAnsi="Times" w:cs="Times"/>
-        </w:rPr>
-      </w:pPr>
-      <w:r>
-        <w:rPr>
-          <w:rFonts w:ascii="Times New Roman" w:hAnsi="Times New Roman" w:cs="Times New Roman"/>
-          <w:color w:val="00000A"/>
-        </w:rPr>
-        <w:t>When running TFM processes, all results will be saved in a subfolder of the movie database output directory called `</w:t>
-      </w:r>
-      <w:proofErr w:type="spellStart"/>
-      <w:r>
-        <w:rPr>
-          <w:rFonts w:ascii="Times New Roman" w:hAnsi="Times New Roman" w:cs="Times New Roman"/>
-          <w:color w:val="00000A"/>
-        </w:rPr>
-        <w:t>TFMPackage</w:t>
-      </w:r>
-      <w:proofErr w:type="spellEnd"/>
-      <w:r>
-        <w:rPr>
-          <w:rFonts w:ascii="Times New Roman" w:hAnsi="Times New Roman" w:cs="Times New Roman"/>
-          <w:color w:val="00000A"/>
-        </w:rPr>
-        <w:t>`. All paths described below are relative to this main path. In addition, each process generates a log-file summarizing specific numerical values related to the process.</w:t>
+        <w:t>When running TFM processes, all results will be saved in a subfolder of the movie database output directory called `TFMPackage`. All paths described below are relative to this main path. In addition, each process generates a log-file summarizing specific numerical values related to the process.</w:t>
       </w:r>
     </w:p>
     <w:p/>
@@ -2800,7 +2512,6 @@
   <w:style w:type="character" w:default="1" w:styleId="DefaultParagraphFont">
     <w:name w:val="Default Paragraph Font"/>
     <w:uiPriority w:val="1"/>
-    <w:semiHidden/>
     <w:unhideWhenUsed/>
   </w:style>
   <w:style w:type="table" w:default="1" w:styleId="TableNormal">
@@ -3091,7 +2802,6 @@
   <w:style w:type="character" w:default="1" w:styleId="DefaultParagraphFont">
     <w:name w:val="Default Paragraph Font"/>
     <w:uiPriority w:val="1"/>
-    <w:semiHidden/>
     <w:unhideWhenUsed/>
   </w:style>
   <w:style w:type="table" w:default="1" w:styleId="TableNormal">

</xml_diff>